<commit_message>
Update UML e Diary
</commit_message>
<xml_diff>
--- a/Documents/AM21-MyShelfieDiary.docx
+++ b/Documents/AM21-MyShelfieDiary.docx
@@ -708,7 +708,7 @@
             </w14:solidFill>
           </w14:textFill>
         </w:rPr>
-        <w:t>17/3/23</w:t>
+        <w:t>18/03/23</w:t>
       </w:r>
     </w:p>
     <w:p>
@@ -758,7 +758,7 @@
             </w14:solidFill>
           </w14:textFill>
         </w:rPr>
-        <w:t>Ken:</w:t>
+        <w:t>- Code review</w:t>
       </w:r>
     </w:p>
     <w:p>
@@ -786,278 +786,282 @@
           </w14:textFill>
         </w:rPr>
       </w:pPr>
+      <w:r>
+        <w:rPr>
+          <w:rFonts w:hint="default" w:ascii="Calibri" w:hAnsi="Calibri" w:eastAsia="Calibri" w:cs="Calibri"/>
+          <w:b w:val="0"/>
+          <w:bCs w:val="0"/>
+          <w:i w:val="0"/>
+          <w:iCs w:val="0"/>
+          <w:caps w:val="0"/>
+          <w:smallCaps w:val="0"/>
+          <w:color w:val="000000" w:themeColor="text1" w:themeTint="FF"/>
+          <w:sz w:val="22"/>
+          <w:szCs w:val="22"/>
+          <w:lang w:val="it-IT"/>
+          <w14:textFill>
+            <w14:solidFill>
+              <w14:schemeClr w14:val="tx1">
+                <w14:lumMod w14:val="100000"/>
+                <w14:lumOff w14:val="0"/>
+              </w14:schemeClr>
+            </w14:solidFill>
+          </w14:textFill>
+        </w:rPr>
+        <w:t>- Improving Git Management</w:t>
+      </w:r>
+    </w:p>
+    <w:p>
+      <w:pPr>
+        <w:spacing w:after="160" w:line="259" w:lineRule="auto"/>
+        <w:rPr>
+          <w:rFonts w:hint="default" w:ascii="Calibri" w:hAnsi="Calibri" w:eastAsia="Calibri" w:cs="Calibri"/>
+          <w:b w:val="0"/>
+          <w:bCs w:val="0"/>
+          <w:i w:val="0"/>
+          <w:iCs w:val="0"/>
+          <w:caps w:val="0"/>
+          <w:smallCaps w:val="0"/>
+          <w:color w:val="000000" w:themeColor="text1" w:themeTint="FF"/>
+          <w:sz w:val="22"/>
+          <w:szCs w:val="22"/>
+          <w:lang w:val="it-IT"/>
+          <w14:textFill>
+            <w14:solidFill>
+              <w14:schemeClr w14:val="tx1">
+                <w14:lumMod w14:val="100000"/>
+                <w14:lumOff w14:val="0"/>
+              </w14:schemeClr>
+            </w14:solidFill>
+          </w14:textFill>
+        </w:rPr>
+      </w:pPr>
+      <w:r>
+        <w:rPr>
+          <w:rFonts w:hint="default" w:ascii="Calibri" w:hAnsi="Calibri" w:eastAsia="Calibri" w:cs="Calibri"/>
+          <w:b w:val="0"/>
+          <w:bCs w:val="0"/>
+          <w:i w:val="0"/>
+          <w:iCs w:val="0"/>
+          <w:caps w:val="0"/>
+          <w:smallCaps w:val="0"/>
+          <w:color w:val="000000" w:themeColor="text1" w:themeTint="FF"/>
+          <w:sz w:val="22"/>
+          <w:szCs w:val="22"/>
+          <w:lang w:val="it-IT"/>
+          <w14:textFill>
+            <w14:solidFill>
+              <w14:schemeClr w14:val="tx1">
+                <w14:lumMod w14:val="100000"/>
+                <w14:lumOff w14:val="0"/>
+              </w14:schemeClr>
+            </w14:solidFill>
+          </w14:textFill>
+        </w:rPr>
+        <w:t>- Defining the main structure of virtual view pattern</w:t>
+      </w:r>
+    </w:p>
+    <w:p>
+      <w:pPr>
+        <w:spacing w:after="160" w:line="259" w:lineRule="auto"/>
+        <w:rPr>
+          <w:rFonts w:hint="default" w:ascii="Calibri" w:hAnsi="Calibri" w:eastAsia="Calibri" w:cs="Calibri"/>
+          <w:b w:val="0"/>
+          <w:bCs w:val="0"/>
+          <w:i w:val="0"/>
+          <w:iCs w:val="0"/>
+          <w:caps w:val="0"/>
+          <w:smallCaps w:val="0"/>
+          <w:color w:val="000000" w:themeColor="text1" w:themeTint="FF"/>
+          <w:sz w:val="22"/>
+          <w:szCs w:val="22"/>
+          <w:lang w:val="it-IT"/>
+          <w14:textFill>
+            <w14:solidFill>
+              <w14:schemeClr w14:val="tx1">
+                <w14:lumMod w14:val="100000"/>
+                <w14:lumOff w14:val="0"/>
+              </w14:schemeClr>
+            </w14:solidFill>
+          </w14:textFill>
+        </w:rPr>
+      </w:pPr>
+    </w:p>
+    <w:p>
+      <w:pPr>
+        <w:spacing w:after="160" w:line="259" w:lineRule="auto"/>
+        <w:rPr>
+          <w:rFonts w:hint="default" w:ascii="Calibri" w:hAnsi="Calibri" w:eastAsia="Calibri" w:cs="Calibri"/>
+          <w:b w:val="0"/>
+          <w:bCs w:val="0"/>
+          <w:i w:val="0"/>
+          <w:iCs w:val="0"/>
+          <w:caps w:val="0"/>
+          <w:smallCaps w:val="0"/>
+          <w:color w:val="000000" w:themeColor="text1" w:themeTint="FF"/>
+          <w:sz w:val="22"/>
+          <w:szCs w:val="22"/>
+          <w:lang w:val="it-IT"/>
+          <w14:textFill>
+            <w14:solidFill>
+              <w14:schemeClr w14:val="tx1">
+                <w14:lumMod w14:val="100000"/>
+                <w14:lumOff w14:val="0"/>
+              </w14:schemeClr>
+            </w14:solidFill>
+          </w14:textFill>
+        </w:rPr>
+      </w:pPr>
+      <w:r>
+        <w:rPr>
+          <w:rFonts w:hint="default" w:ascii="Calibri" w:hAnsi="Calibri" w:eastAsia="Calibri" w:cs="Calibri"/>
+          <w:b w:val="0"/>
+          <w:bCs w:val="0"/>
+          <w:i w:val="0"/>
+          <w:iCs w:val="0"/>
+          <w:caps w:val="0"/>
+          <w:smallCaps w:val="0"/>
+          <w:color w:val="000000" w:themeColor="text1" w:themeTint="FF"/>
+          <w:sz w:val="22"/>
+          <w:szCs w:val="22"/>
+          <w:lang w:val="it-IT"/>
+          <w14:textFill>
+            <w14:solidFill>
+              <w14:schemeClr w14:val="tx1">
+                <w14:lumMod w14:val="100000"/>
+                <w14:lumOff w14:val="0"/>
+              </w14:schemeClr>
+            </w14:solidFill>
+          </w14:textFill>
+        </w:rPr>
+        <w:t>------</w:t>
+      </w:r>
+    </w:p>
+    <w:p>
+      <w:pPr>
+        <w:spacing w:after="160" w:line="259" w:lineRule="auto"/>
+        <w:rPr>
+          <w:rFonts w:ascii="Calibri" w:hAnsi="Calibri" w:eastAsia="Calibri" w:cs="Calibri"/>
+          <w:b w:val="0"/>
+          <w:bCs w:val="0"/>
+          <w:i w:val="0"/>
+          <w:iCs w:val="0"/>
+          <w:caps w:val="0"/>
+          <w:smallCaps w:val="0"/>
+          <w:color w:val="000000" w:themeColor="text1" w:themeTint="FF"/>
+          <w:sz w:val="22"/>
+          <w:szCs w:val="22"/>
+          <w:lang w:val="it-IT"/>
+          <w14:textFill>
+            <w14:solidFill>
+              <w14:schemeClr w14:val="tx1">
+                <w14:lumMod w14:val="100000"/>
+                <w14:lumOff w14:val="0"/>
+              </w14:schemeClr>
+            </w14:solidFill>
+          </w14:textFill>
+        </w:rPr>
+      </w:pPr>
+    </w:p>
+    <w:p>
+      <w:pPr>
+        <w:spacing w:after="160" w:line="259" w:lineRule="auto"/>
+        <w:rPr>
+          <w:rFonts w:hint="default" w:ascii="Calibri" w:hAnsi="Calibri" w:eastAsia="Calibri" w:cs="Calibri"/>
+          <w:b w:val="0"/>
+          <w:bCs w:val="0"/>
+          <w:i w:val="0"/>
+          <w:iCs w:val="0"/>
+          <w:caps w:val="0"/>
+          <w:smallCaps w:val="0"/>
+          <w:color w:val="000000" w:themeColor="text1" w:themeTint="FF"/>
+          <w:sz w:val="22"/>
+          <w:szCs w:val="22"/>
+          <w:lang w:val="it-IT"/>
+          <w14:textFill>
+            <w14:solidFill>
+              <w14:schemeClr w14:val="tx1">
+                <w14:lumMod w14:val="100000"/>
+                <w14:lumOff w14:val="0"/>
+              </w14:schemeClr>
+            </w14:solidFill>
+          </w14:textFill>
+        </w:rPr>
+      </w:pPr>
+      <w:r>
+        <w:rPr>
+          <w:rFonts w:ascii="Calibri" w:hAnsi="Calibri" w:eastAsia="Calibri" w:cs="Calibri"/>
+          <w:b w:val="0"/>
+          <w:bCs w:val="0"/>
+          <w:i w:val="0"/>
+          <w:iCs w:val="0"/>
+          <w:caps w:val="0"/>
+          <w:smallCaps w:val="0"/>
+          <w:color w:val="000000" w:themeColor="text1" w:themeTint="FF"/>
+          <w:sz w:val="22"/>
+          <w:szCs w:val="22"/>
+          <w:lang w:val="it-IT"/>
+          <w14:textFill>
+            <w14:solidFill>
+              <w14:schemeClr w14:val="tx1">
+                <w14:lumMod w14:val="100000"/>
+                <w14:lumOff w14:val="0"/>
+              </w14:schemeClr>
+            </w14:solidFill>
+          </w14:textFill>
+        </w:rPr>
+        <w:t xml:space="preserve">Last modified </w:t>
+      </w:r>
+      <w:r>
+        <w:rPr>
+          <w:rFonts w:hint="default" w:ascii="Calibri" w:hAnsi="Calibri" w:eastAsia="Calibri" w:cs="Calibri"/>
+          <w:b w:val="0"/>
+          <w:bCs w:val="0"/>
+          <w:i w:val="0"/>
+          <w:iCs w:val="0"/>
+          <w:caps w:val="0"/>
+          <w:smallCaps w:val="0"/>
+          <w:color w:val="000000" w:themeColor="text1" w:themeTint="FF"/>
+          <w:sz w:val="22"/>
+          <w:szCs w:val="22"/>
+          <w:lang w:val="it-IT"/>
+          <w14:textFill>
+            <w14:solidFill>
+              <w14:schemeClr w14:val="tx1">
+                <w14:lumMod w14:val="100000"/>
+                <w14:lumOff w14:val="0"/>
+              </w14:schemeClr>
+            </w14:solidFill>
+          </w14:textFill>
+        </w:rPr>
+        <w:t>18</w:t>
+      </w:r>
+      <w:r>
+        <w:rPr>
+          <w:rFonts w:ascii="Calibri" w:hAnsi="Calibri" w:eastAsia="Calibri" w:cs="Calibri"/>
+          <w:b w:val="0"/>
+          <w:bCs w:val="0"/>
+          <w:i w:val="0"/>
+          <w:iCs w:val="0"/>
+          <w:caps w:val="0"/>
+          <w:smallCaps w:val="0"/>
+          <w:color w:val="000000" w:themeColor="text1" w:themeTint="FF"/>
+          <w:sz w:val="22"/>
+          <w:szCs w:val="22"/>
+          <w:lang w:val="it-IT"/>
+          <w14:textFill>
+            <w14:solidFill>
+              <w14:schemeClr w14:val="tx1">
+                <w14:lumMod w14:val="100000"/>
+                <w14:lumOff w14:val="0"/>
+              </w14:schemeClr>
+            </w14:solidFill>
+          </w14:textFill>
+        </w:rPr>
+        <w:t>/3/23</w:t>
+      </w:r>
       <w:bookmarkStart w:id="0" w:name="_GoBack"/>
       <w:bookmarkEnd w:id="0"/>
-      <w:r>
-        <w:rPr>
-          <w:rFonts w:hint="default" w:ascii="Calibri" w:hAnsi="Calibri" w:eastAsia="Calibri" w:cs="Calibri"/>
-          <w:b w:val="0"/>
-          <w:bCs w:val="0"/>
-          <w:i w:val="0"/>
-          <w:iCs w:val="0"/>
-          <w:caps w:val="0"/>
-          <w:smallCaps w:val="0"/>
-          <w:color w:val="000000" w:themeColor="text1" w:themeTint="FF"/>
-          <w:sz w:val="22"/>
-          <w:szCs w:val="22"/>
-          <w:lang w:val="it-IT"/>
-          <w14:textFill>
-            <w14:solidFill>
-              <w14:schemeClr w14:val="tx1">
-                <w14:lumMod w14:val="100000"/>
-                <w14:lumOff w14:val="0"/>
-              </w14:schemeClr>
-            </w14:solidFill>
-          </w14:textFill>
-        </w:rPr>
-        <w:t>Edit: Player, PlayerManager,PersonalGoalCard,ScoringTokenCard</w:t>
-      </w:r>
-    </w:p>
-    <w:p>
-      <w:pPr>
-        <w:spacing w:after="160" w:line="259" w:lineRule="auto"/>
-        <w:rPr>
-          <w:rFonts w:hint="default" w:ascii="Calibri" w:hAnsi="Calibri" w:eastAsia="Calibri" w:cs="Calibri"/>
-          <w:b w:val="0"/>
-          <w:bCs w:val="0"/>
-          <w:i w:val="0"/>
-          <w:iCs w:val="0"/>
-          <w:caps w:val="0"/>
-          <w:smallCaps w:val="0"/>
-          <w:color w:val="000000" w:themeColor="text1" w:themeTint="FF"/>
-          <w:sz w:val="22"/>
-          <w:szCs w:val="22"/>
-          <w:lang w:val="it-IT"/>
-          <w14:textFill>
-            <w14:solidFill>
-              <w14:schemeClr w14:val="tx1">
-                <w14:lumMod w14:val="100000"/>
-                <w14:lumOff w14:val="0"/>
-              </w14:schemeClr>
-            </w14:solidFill>
-          </w14:textFill>
-        </w:rPr>
-      </w:pPr>
-      <w:r>
-        <w:rPr>
-          <w:rFonts w:hint="default" w:ascii="Calibri" w:hAnsi="Calibri" w:eastAsia="Calibri" w:cs="Calibri"/>
-          <w:b w:val="0"/>
-          <w:bCs w:val="0"/>
-          <w:i w:val="0"/>
-          <w:iCs w:val="0"/>
-          <w:caps w:val="0"/>
-          <w:smallCaps w:val="0"/>
-          <w:color w:val="000000" w:themeColor="text1" w:themeTint="FF"/>
-          <w:sz w:val="22"/>
-          <w:szCs w:val="22"/>
-          <w:lang w:val="it-IT"/>
-          <w14:textFill>
-            <w14:solidFill>
-              <w14:schemeClr w14:val="tx1">
-                <w14:lumMod w14:val="100000"/>
-                <w14:lumOff w14:val="0"/>
-              </w14:schemeClr>
-            </w14:solidFill>
-          </w14:textFill>
-        </w:rPr>
-        <w:t>------</w:t>
-      </w:r>
-    </w:p>
-    <w:p>
-      <w:pPr>
-        <w:spacing w:after="160" w:line="259" w:lineRule="auto"/>
-        <w:rPr>
-          <w:rFonts w:ascii="Calibri" w:hAnsi="Calibri" w:eastAsia="Calibri" w:cs="Calibri"/>
-          <w:b w:val="0"/>
-          <w:bCs w:val="0"/>
-          <w:i w:val="0"/>
-          <w:iCs w:val="0"/>
-          <w:caps w:val="0"/>
-          <w:smallCaps w:val="0"/>
-          <w:color w:val="000000" w:themeColor="text1" w:themeTint="FF"/>
-          <w:sz w:val="22"/>
-          <w:szCs w:val="22"/>
-          <w:lang w:val="it-IT"/>
-          <w14:textFill>
-            <w14:solidFill>
-              <w14:schemeClr w14:val="tx1">
-                <w14:lumMod w14:val="100000"/>
-                <w14:lumOff w14:val="0"/>
-              </w14:schemeClr>
-            </w14:solidFill>
-          </w14:textFill>
-        </w:rPr>
-      </w:pPr>
-    </w:p>
-    <w:p>
-      <w:pPr>
-        <w:spacing w:after="160" w:line="259" w:lineRule="auto"/>
-        <w:rPr>
-          <w:rFonts w:hint="default" w:ascii="Calibri" w:hAnsi="Calibri" w:eastAsia="Calibri" w:cs="Calibri"/>
-          <w:b w:val="0"/>
-          <w:bCs w:val="0"/>
-          <w:i w:val="0"/>
-          <w:iCs w:val="0"/>
-          <w:caps w:val="0"/>
-          <w:smallCaps w:val="0"/>
-          <w:color w:val="000000" w:themeColor="text1" w:themeTint="FF"/>
-          <w:sz w:val="22"/>
-          <w:szCs w:val="22"/>
-          <w:lang w:val="it-IT"/>
-          <w14:textFill>
-            <w14:solidFill>
-              <w14:schemeClr w14:val="tx1">
-                <w14:lumMod w14:val="100000"/>
-                <w14:lumOff w14:val="0"/>
-              </w14:schemeClr>
-            </w14:solidFill>
-          </w14:textFill>
-        </w:rPr>
-      </w:pPr>
-      <w:r>
-        <w:rPr>
-          <w:rFonts w:ascii="Calibri" w:hAnsi="Calibri" w:eastAsia="Calibri" w:cs="Calibri"/>
-          <w:b w:val="0"/>
-          <w:bCs w:val="0"/>
-          <w:i w:val="0"/>
-          <w:iCs w:val="0"/>
-          <w:caps w:val="0"/>
-          <w:smallCaps w:val="0"/>
-          <w:color w:val="000000" w:themeColor="text1" w:themeTint="FF"/>
-          <w:sz w:val="22"/>
-          <w:szCs w:val="22"/>
-          <w:lang w:val="it-IT"/>
-          <w14:textFill>
-            <w14:solidFill>
-              <w14:schemeClr w14:val="tx1">
-                <w14:lumMod w14:val="100000"/>
-                <w14:lumOff w14:val="0"/>
-              </w14:schemeClr>
-            </w14:solidFill>
-          </w14:textFill>
-        </w:rPr>
-        <w:t>Last modified 1</w:t>
-      </w:r>
-      <w:r>
-        <w:rPr>
-          <w:rFonts w:hint="default" w:ascii="Calibri" w:hAnsi="Calibri" w:eastAsia="Calibri" w:cs="Calibri"/>
-          <w:b w:val="0"/>
-          <w:bCs w:val="0"/>
-          <w:i w:val="0"/>
-          <w:iCs w:val="0"/>
-          <w:caps w:val="0"/>
-          <w:smallCaps w:val="0"/>
-          <w:color w:val="000000" w:themeColor="text1" w:themeTint="FF"/>
-          <w:sz w:val="22"/>
-          <w:szCs w:val="22"/>
-          <w:lang w:val="it-IT"/>
-          <w14:textFill>
-            <w14:solidFill>
-              <w14:schemeClr w14:val="tx1">
-                <w14:lumMod w14:val="100000"/>
-                <w14:lumOff w14:val="0"/>
-              </w14:schemeClr>
-            </w14:solidFill>
-          </w14:textFill>
-        </w:rPr>
-        <w:t>7</w:t>
-      </w:r>
-      <w:r>
-        <w:rPr>
-          <w:rFonts w:ascii="Calibri" w:hAnsi="Calibri" w:eastAsia="Calibri" w:cs="Calibri"/>
-          <w:b w:val="0"/>
-          <w:bCs w:val="0"/>
-          <w:i w:val="0"/>
-          <w:iCs w:val="0"/>
-          <w:caps w:val="0"/>
-          <w:smallCaps w:val="0"/>
-          <w:color w:val="000000" w:themeColor="text1" w:themeTint="FF"/>
-          <w:sz w:val="22"/>
-          <w:szCs w:val="22"/>
-          <w:lang w:val="it-IT"/>
-          <w14:textFill>
-            <w14:solidFill>
-              <w14:schemeClr w14:val="tx1">
-                <w14:lumMod w14:val="100000"/>
-                <w14:lumOff w14:val="0"/>
-              </w14:schemeClr>
-            </w14:solidFill>
-          </w14:textFill>
-        </w:rPr>
-        <w:t xml:space="preserve">/3/23 </w:t>
-      </w:r>
-      <w:r>
-        <w:rPr>
-          <w:rFonts w:hint="default" w:ascii="Calibri" w:hAnsi="Calibri" w:eastAsia="Calibri" w:cs="Calibri"/>
-          <w:b w:val="0"/>
-          <w:bCs w:val="0"/>
-          <w:i w:val="0"/>
-          <w:iCs w:val="0"/>
-          <w:caps w:val="0"/>
-          <w:smallCaps w:val="0"/>
-          <w:color w:val="000000" w:themeColor="text1" w:themeTint="FF"/>
-          <w:sz w:val="22"/>
-          <w:szCs w:val="22"/>
-          <w:lang w:val="it-IT"/>
-          <w14:textFill>
-            <w14:solidFill>
-              <w14:schemeClr w14:val="tx1">
-                <w14:lumMod w14:val="100000"/>
-                <w14:lumOff w14:val="0"/>
-              </w14:schemeClr>
-            </w14:solidFill>
-          </w14:textFill>
-        </w:rPr>
-        <w:t>16</w:t>
-      </w:r>
-      <w:r>
-        <w:rPr>
-          <w:rFonts w:ascii="Calibri" w:hAnsi="Calibri" w:eastAsia="Calibri" w:cs="Calibri"/>
-          <w:b w:val="0"/>
-          <w:bCs w:val="0"/>
-          <w:i w:val="0"/>
-          <w:iCs w:val="0"/>
-          <w:caps w:val="0"/>
-          <w:smallCaps w:val="0"/>
-          <w:color w:val="000000" w:themeColor="text1" w:themeTint="FF"/>
-          <w:sz w:val="22"/>
-          <w:szCs w:val="22"/>
-          <w:lang w:val="it-IT"/>
-          <w14:textFill>
-            <w14:solidFill>
-              <w14:schemeClr w14:val="tx1">
-                <w14:lumMod w14:val="100000"/>
-                <w14:lumOff w14:val="0"/>
-              </w14:schemeClr>
-            </w14:solidFill>
-          </w14:textFill>
-        </w:rPr>
-        <w:t>:</w:t>
-      </w:r>
-      <w:r>
-        <w:rPr>
-          <w:rFonts w:hint="default" w:ascii="Calibri" w:hAnsi="Calibri" w:eastAsia="Calibri" w:cs="Calibri"/>
-          <w:b w:val="0"/>
-          <w:bCs w:val="0"/>
-          <w:i w:val="0"/>
-          <w:iCs w:val="0"/>
-          <w:caps w:val="0"/>
-          <w:smallCaps w:val="0"/>
-          <w:color w:val="000000" w:themeColor="text1" w:themeTint="FF"/>
-          <w:sz w:val="22"/>
-          <w:szCs w:val="22"/>
-          <w:lang w:val="it-IT"/>
-          <w14:textFill>
-            <w14:solidFill>
-              <w14:schemeClr w14:val="tx1">
-                <w14:lumMod w14:val="100000"/>
-                <w14:lumOff w14:val="0"/>
-              </w14:schemeClr>
-            </w14:solidFill>
-          </w14:textFill>
-        </w:rPr>
-        <w:t>18</w:t>
-      </w:r>
     </w:p>
     <w:p>
       <w:pPr>
@@ -1151,7 +1155,7 @@
   <w:docDefaults>
     <w:rPrDefault>
       <w:rPr>
-        <w:rFonts w:asciiTheme="minorHAnsi" w:hAnsiTheme="minorHAnsi" w:eastAsiaTheme="minorHAnsi" w:cstheme="minorBidi"/>
+        <w:rFonts w:ascii="Times New Roman" w:hAnsi="Times New Roman" w:eastAsia="SimSun" w:cs="Times New Roman"/>
       </w:rPr>
     </w:rPrDefault>
     <w:pPrDefault/>

</xml_diff>

<commit_message>
Update Diary and UML
</commit_message>
<xml_diff>
--- a/Documents/AM21-MyShelfieDiary.docx
+++ b/Documents/AM21-MyShelfieDiary.docx
@@ -813,6 +813,9 @@
     </w:p>
     <w:p>
       <w:pPr>
+        <w:pBdr>
+          <w:bottom w:val="single" w:color="auto" w:sz="4" w:space="0"/>
+        </w:pBdr>
         <w:spacing w:after="160" w:line="259" w:lineRule="auto"/>
         <w:rPr>
           <w:rFonts w:hint="default" w:ascii="Calibri" w:hAnsi="Calibri" w:eastAsia="Calibri" w:cs="Calibri"/>
@@ -886,10 +889,7 @@
           </w14:textFill>
         </w:rPr>
       </w:pPr>
-    </w:p>
-    <w:p>
-      <w:pPr>
-        <w:spacing w:after="160" w:line="259" w:lineRule="auto"/>
+      <w:r>
         <w:rPr>
           <w:rFonts w:hint="default" w:ascii="Calibri" w:hAnsi="Calibri" w:eastAsia="Calibri" w:cs="Calibri"/>
           <w:b w:val="0"/>
@@ -911,6 +911,24 @@
             </w14:solidFill>
           </w14:textFill>
         </w:rPr>
+        <w:t>20/3/23</w:t>
+      </w:r>
+    </w:p>
+    <w:p>
+      <w:pPr>
+        <w:spacing w:after="160" w:line="259" w:lineRule="auto"/>
+        <w:rPr>
+          <w:rFonts w:hint="default" w:eastAsia="Helvetica" w:cs="Arial" w:asciiTheme="minorAscii" w:hAnsiTheme="minorAscii"/>
+          <w:b w:val="0"/>
+          <w:bCs w:val="0"/>
+          <w:i w:val="0"/>
+          <w:iCs w:val="0"/>
+          <w:caps w:val="0"/>
+          <w:color w:val="auto"/>
+          <w:spacing w:val="0"/>
+          <w:sz w:val="22"/>
+          <w:szCs w:val="22"/>
+        </w:rPr>
       </w:pPr>
       <w:r>
         <w:rPr>
@@ -934,6 +952,248 @@
             </w14:solidFill>
           </w14:textFill>
         </w:rPr>
+        <w:t>-</w:t>
+      </w:r>
+      <w:r>
+        <w:rPr>
+          <w:rFonts w:hint="default" w:eastAsia="Calibri" w:cs="Calibri" w:asciiTheme="minorAscii" w:hAnsiTheme="minorAscii"/>
+          <w:b w:val="0"/>
+          <w:bCs w:val="0"/>
+          <w:i w:val="0"/>
+          <w:iCs w:val="0"/>
+          <w:caps w:val="0"/>
+          <w:smallCaps w:val="0"/>
+          <w:color w:val="000000" w:themeColor="text1" w:themeTint="FF"/>
+          <w:sz w:val="22"/>
+          <w:szCs w:val="22"/>
+          <w:lang w:val="it-IT"/>
+          <w14:textFill>
+            <w14:solidFill>
+              <w14:schemeClr w14:val="tx1">
+                <w14:lumMod w14:val="100000"/>
+                <w14:lumOff w14:val="0"/>
+              </w14:schemeClr>
+            </w14:solidFill>
+          </w14:textFill>
+        </w:rPr>
+        <w:t xml:space="preserve"> </w:t>
+      </w:r>
+      <w:r>
+        <w:rPr>
+          <w:rFonts w:hint="default" w:eastAsia="Helvetica" w:cs="Arial" w:asciiTheme="minorAscii" w:hAnsiTheme="minorAscii"/>
+          <w:b w:val="0"/>
+          <w:bCs w:val="0"/>
+          <w:i w:val="0"/>
+          <w:iCs w:val="0"/>
+          <w:caps w:val="0"/>
+          <w:color w:val="auto"/>
+          <w:spacing w:val="0"/>
+          <w:sz w:val="22"/>
+          <w:szCs w:val="22"/>
+        </w:rPr>
+        <w:t>Improve</w:t>
+      </w:r>
+      <w:r>
+        <w:rPr>
+          <w:rFonts w:hint="default" w:eastAsia="Helvetica" w:cs="Arial" w:asciiTheme="minorAscii" w:hAnsiTheme="minorAscii"/>
+          <w:b w:val="0"/>
+          <w:bCs w:val="0"/>
+          <w:i w:val="0"/>
+          <w:iCs w:val="0"/>
+          <w:caps w:val="0"/>
+          <w:color w:val="auto"/>
+          <w:spacing w:val="0"/>
+          <w:sz w:val="22"/>
+          <w:szCs w:val="22"/>
+          <w:lang w:val="it-IT"/>
+        </w:rPr>
+        <w:t>d</w:t>
+      </w:r>
+      <w:r>
+        <w:rPr>
+          <w:rFonts w:hint="default" w:eastAsia="Helvetica" w:cs="Arial" w:asciiTheme="minorAscii" w:hAnsiTheme="minorAscii"/>
+          <w:b w:val="0"/>
+          <w:bCs w:val="0"/>
+          <w:i w:val="0"/>
+          <w:iCs w:val="0"/>
+          <w:caps w:val="0"/>
+          <w:color w:val="auto"/>
+          <w:spacing w:val="0"/>
+          <w:sz w:val="22"/>
+          <w:szCs w:val="22"/>
+        </w:rPr>
+        <w:t xml:space="preserve"> Game Controller </w:t>
+      </w:r>
+      <w:r>
+        <w:rPr>
+          <w:rFonts w:hint="default" w:eastAsia="Helvetica" w:cs="Arial" w:asciiTheme="minorAscii" w:hAnsiTheme="minorAscii"/>
+          <w:b w:val="0"/>
+          <w:bCs w:val="0"/>
+          <w:i w:val="0"/>
+          <w:iCs w:val="0"/>
+          <w:caps w:val="0"/>
+          <w:color w:val="auto"/>
+          <w:spacing w:val="0"/>
+          <w:sz w:val="22"/>
+          <w:szCs w:val="22"/>
+          <w:lang w:val="it-IT"/>
+        </w:rPr>
+        <w:t>and</w:t>
+      </w:r>
+      <w:r>
+        <w:rPr>
+          <w:rFonts w:hint="default" w:eastAsia="Helvetica" w:cs="Arial" w:asciiTheme="minorAscii" w:hAnsiTheme="minorAscii"/>
+          <w:b w:val="0"/>
+          <w:bCs w:val="0"/>
+          <w:i w:val="0"/>
+          <w:iCs w:val="0"/>
+          <w:caps w:val="0"/>
+          <w:color w:val="auto"/>
+          <w:spacing w:val="0"/>
+          <w:sz w:val="22"/>
+          <w:szCs w:val="22"/>
+        </w:rPr>
+        <w:t xml:space="preserve"> Game Manager to handle the re</w:t>
+      </w:r>
+      <w:r>
+        <w:rPr>
+          <w:rFonts w:hint="default" w:eastAsia="Helvetica" w:cs="Arial" w:asciiTheme="minorAscii" w:hAnsiTheme="minorAscii"/>
+          <w:b w:val="0"/>
+          <w:bCs w:val="0"/>
+          <w:i w:val="0"/>
+          <w:iCs w:val="0"/>
+          <w:caps w:val="0"/>
+          <w:color w:val="auto"/>
+          <w:spacing w:val="0"/>
+          <w:sz w:val="22"/>
+          <w:szCs w:val="22"/>
+          <w:lang w:val="it-IT"/>
+        </w:rPr>
+        <w:t>-</w:t>
+      </w:r>
+      <w:r>
+        <w:rPr>
+          <w:rFonts w:hint="default" w:eastAsia="Helvetica" w:cs="Arial" w:asciiTheme="minorAscii" w:hAnsiTheme="minorAscii"/>
+          <w:b w:val="0"/>
+          <w:bCs w:val="0"/>
+          <w:i w:val="0"/>
+          <w:iCs w:val="0"/>
+          <w:caps w:val="0"/>
+          <w:color w:val="auto"/>
+          <w:spacing w:val="0"/>
+          <w:sz w:val="22"/>
+          <w:szCs w:val="22"/>
+        </w:rPr>
+        <w:t>connection and multi game feature</w:t>
+      </w:r>
+    </w:p>
+    <w:p>
+      <w:pPr>
+        <w:spacing w:after="160" w:line="259" w:lineRule="auto"/>
+        <w:rPr>
+          <w:rFonts w:hint="default" w:eastAsia="Helvetica" w:cs="Arial" w:asciiTheme="minorAscii" w:hAnsiTheme="minorAscii"/>
+          <w:b w:val="0"/>
+          <w:bCs w:val="0"/>
+          <w:i w:val="0"/>
+          <w:iCs w:val="0"/>
+          <w:caps w:val="0"/>
+          <w:color w:val="auto"/>
+          <w:spacing w:val="0"/>
+          <w:sz w:val="22"/>
+          <w:szCs w:val="22"/>
+          <w:lang w:val="it-IT"/>
+        </w:rPr>
+      </w:pPr>
+      <w:r>
+        <w:rPr>
+          <w:rFonts w:hint="default" w:eastAsia="Helvetica" w:cs="Arial" w:asciiTheme="minorAscii" w:hAnsiTheme="minorAscii"/>
+          <w:b w:val="0"/>
+          <w:bCs w:val="0"/>
+          <w:i w:val="0"/>
+          <w:iCs w:val="0"/>
+          <w:caps w:val="0"/>
+          <w:color w:val="auto"/>
+          <w:spacing w:val="0"/>
+          <w:sz w:val="22"/>
+          <w:szCs w:val="22"/>
+          <w:lang w:val="it-IT"/>
+        </w:rPr>
+        <w:t>- PersonalGoal Prototype Update</w:t>
+      </w:r>
+    </w:p>
+    <w:p>
+      <w:pPr>
+        <w:spacing w:after="160" w:line="259" w:lineRule="auto"/>
+        <w:rPr>
+          <w:rFonts w:hint="default" w:ascii="Calibri" w:hAnsi="Calibri" w:eastAsia="Calibri" w:cs="Calibri"/>
+          <w:b w:val="0"/>
+          <w:bCs w:val="0"/>
+          <w:i w:val="0"/>
+          <w:iCs w:val="0"/>
+          <w:caps w:val="0"/>
+          <w:smallCaps w:val="0"/>
+          <w:color w:val="000000" w:themeColor="text1" w:themeTint="FF"/>
+          <w:sz w:val="22"/>
+          <w:szCs w:val="22"/>
+          <w:lang w:val="it-IT"/>
+          <w14:textFill>
+            <w14:solidFill>
+              <w14:schemeClr w14:val="tx1">
+                <w14:lumMod w14:val="100000"/>
+                <w14:lumOff w14:val="0"/>
+              </w14:schemeClr>
+            </w14:solidFill>
+          </w14:textFill>
+        </w:rPr>
+      </w:pPr>
+    </w:p>
+    <w:p>
+      <w:pPr>
+        <w:spacing w:after="160" w:line="259" w:lineRule="auto"/>
+        <w:rPr>
+          <w:rFonts w:hint="default" w:ascii="Calibri" w:hAnsi="Calibri" w:eastAsia="Calibri" w:cs="Calibri"/>
+          <w:b w:val="0"/>
+          <w:bCs w:val="0"/>
+          <w:i w:val="0"/>
+          <w:iCs w:val="0"/>
+          <w:caps w:val="0"/>
+          <w:smallCaps w:val="0"/>
+          <w:color w:val="000000" w:themeColor="text1" w:themeTint="FF"/>
+          <w:sz w:val="22"/>
+          <w:szCs w:val="22"/>
+          <w:lang w:val="it-IT"/>
+          <w14:textFill>
+            <w14:solidFill>
+              <w14:schemeClr w14:val="tx1">
+                <w14:lumMod w14:val="100000"/>
+                <w14:lumOff w14:val="0"/>
+              </w14:schemeClr>
+            </w14:solidFill>
+          </w14:textFill>
+        </w:rPr>
+      </w:pPr>
+      <w:r>
+        <w:rPr>
+          <w:rFonts w:hint="default" w:ascii="Calibri" w:hAnsi="Calibri" w:eastAsia="Calibri" w:cs="Calibri"/>
+          <w:b w:val="0"/>
+          <w:bCs w:val="0"/>
+          <w:i w:val="0"/>
+          <w:iCs w:val="0"/>
+          <w:caps w:val="0"/>
+          <w:smallCaps w:val="0"/>
+          <w:color w:val="000000" w:themeColor="text1" w:themeTint="FF"/>
+          <w:sz w:val="22"/>
+          <w:szCs w:val="22"/>
+          <w:lang w:val="it-IT"/>
+          <w14:textFill>
+            <w14:solidFill>
+              <w14:schemeClr w14:val="tx1">
+                <w14:lumMod w14:val="100000"/>
+                <w14:lumOff w14:val="0"/>
+              </w14:schemeClr>
+            </w14:solidFill>
+          </w14:textFill>
+        </w:rPr>
         <w:t>------</w:t>
       </w:r>
     </w:p>
@@ -1034,34 +1294,34 @@
             </w14:solidFill>
           </w14:textFill>
         </w:rPr>
-        <w:t>18</w:t>
-      </w:r>
-      <w:r>
-        <w:rPr>
-          <w:rFonts w:ascii="Calibri" w:hAnsi="Calibri" w:eastAsia="Calibri" w:cs="Calibri"/>
-          <w:b w:val="0"/>
-          <w:bCs w:val="0"/>
-          <w:i w:val="0"/>
-          <w:iCs w:val="0"/>
-          <w:caps w:val="0"/>
-          <w:smallCaps w:val="0"/>
-          <w:color w:val="000000" w:themeColor="text1" w:themeTint="FF"/>
-          <w:sz w:val="22"/>
-          <w:szCs w:val="22"/>
-          <w:lang w:val="it-IT"/>
-          <w14:textFill>
-            <w14:solidFill>
-              <w14:schemeClr w14:val="tx1">
-                <w14:lumMod w14:val="100000"/>
-                <w14:lumOff w14:val="0"/>
-              </w14:schemeClr>
-            </w14:solidFill>
-          </w14:textFill>
-        </w:rPr>
-        <w:t>/3/23</w:t>
+        <w:t>20</w:t>
       </w:r>
       <w:bookmarkStart w:id="0" w:name="_GoBack"/>
       <w:bookmarkEnd w:id="0"/>
+      <w:r>
+        <w:rPr>
+          <w:rFonts w:ascii="Calibri" w:hAnsi="Calibri" w:eastAsia="Calibri" w:cs="Calibri"/>
+          <w:b w:val="0"/>
+          <w:bCs w:val="0"/>
+          <w:i w:val="0"/>
+          <w:iCs w:val="0"/>
+          <w:caps w:val="0"/>
+          <w:smallCaps w:val="0"/>
+          <w:color w:val="000000" w:themeColor="text1" w:themeTint="FF"/>
+          <w:sz w:val="22"/>
+          <w:szCs w:val="22"/>
+          <w:lang w:val="it-IT"/>
+          <w14:textFill>
+            <w14:solidFill>
+              <w14:schemeClr w14:val="tx1">
+                <w14:lumMod w14:val="100000"/>
+                <w14:lumOff w14:val="0"/>
+              </w14:schemeClr>
+            </w14:solidFill>
+          </w14:textFill>
+        </w:rPr>
+        <w:t>/3/23</w:t>
+      </w:r>
     </w:p>
     <w:p>
       <w:pPr>

</xml_diff>